<commit_message>
v end - 2
add course pdf and DL review note
</commit_message>
<xml_diff>
--- a/Description Logics and OWL.docx
+++ b/Description Logics and OWL.docx
@@ -23,29 +23,139 @@
           <w:b/>
           <w:i/>
         </w:rPr>
-        <w:t xml:space="preserve">Describe the notions of T-box, A-box, knowledge base, </w:t>
-      </w:r>
-      <w:proofErr w:type="spellStart"/>
-      <w:r>
-        <w:rPr>
-          <w:b/>
-          <w:i/>
-        </w:rPr>
-        <w:t>subsumption</w:t>
-      </w:r>
-      <w:proofErr w:type="spellEnd"/>
-      <w:r>
-        <w:rPr>
-          <w:b/>
-          <w:i/>
-        </w:rPr>
-        <w:t>, satisfiability.</w:t>
+        <w:t>Describe the notions of T-box, A-box, knowledge base, subsumption, satisfiability.</w:t>
       </w:r>
     </w:p>
     <w:p>
       <w:r>
         <w:t xml:space="preserve"> </w:t>
       </w:r>
+      <w:r>
+        <w:rPr>
+          <w:rFonts w:hint="eastAsia"/>
+        </w:rPr>
+        <w:t>T-box</w:t>
+      </w:r>
+      <w:r>
+        <w:t xml:space="preserve"> concept and role taxonomies, internal knowledge</w:t>
+      </w:r>
+    </w:p>
+    <w:p>
+      <w:pPr>
+        <w:rPr>
+          <w:rFonts w:hint="eastAsia"/>
+        </w:rPr>
+      </w:pPr>
+      <w:r>
+        <w:rPr>
+          <w:rFonts w:hint="eastAsia"/>
+        </w:rPr>
+        <w:t>Terminological axioms, an equality whose left-hand side is an atomic concept is a definition</w:t>
+      </w:r>
+    </w:p>
+    <w:p>
+      <w:r>
+        <w:t>A finite set of definitions T is a Tbox (or terminology) if no symbolic name is defined more than once.</w:t>
+      </w:r>
+    </w:p>
+    <w:p>
+      <w:r>
+        <w:t xml:space="preserve"> C = D (R = S) </w:t>
+      </w:r>
+    </w:p>
+    <w:p>
+      <w:r>
+        <w:t xml:space="preserve"> C </w:t>
+      </w:r>
+      <w:r>
+        <w:rPr>
+          <w:rFonts w:ascii="Cambria Math" w:hAnsi="Cambria Math" w:cs="Cambria Math"/>
+        </w:rPr>
+        <w:t>⊆</w:t>
+      </w:r>
+      <w:r>
+        <w:t xml:space="preserve"> D (R </w:t>
+      </w:r>
+      <w:r>
+        <w:rPr>
+          <w:rFonts w:ascii="Cambria Math" w:hAnsi="Cambria Math" w:cs="Cambria Math"/>
+        </w:rPr>
+        <w:t>⊆</w:t>
+      </w:r>
+      <w:r>
+        <w:t xml:space="preserve"> S) </w:t>
+      </w:r>
+    </w:p>
+    <w:p>
+      <w:r>
+        <w:t xml:space="preserve"> (disjoint C D)</w:t>
+      </w:r>
+    </w:p>
+    <w:p>
+      <w:r>
+        <w:t>a</w:t>
+      </w:r>
+      <w:r>
+        <w:t>-b</w:t>
+      </w:r>
+      <w:r>
+        <w:rPr>
+          <w:rFonts w:hint="eastAsia"/>
+        </w:rPr>
+        <w:t>ox</w:t>
+      </w:r>
+      <w:r>
+        <w:t xml:space="preserve"> individuals, extensional knowledge</w:t>
+      </w:r>
+    </w:p>
+    <w:p>
+      <w:r>
+        <w:t>assertions about individuals: C(a), R(a,b)</w:t>
+      </w:r>
+    </w:p>
+    <w:p>
+      <w:r>
+        <w:t xml:space="preserve">Knowledge base (KB): </w:t>
+      </w:r>
+      <w:r>
+        <w:rPr>
+          <w:rFonts w:hint="eastAsia"/>
+        </w:rPr>
+        <w:t>a knowledge base is a tuple&lt;T,A&gt; where T is a Tbox and A is an Abox</w:t>
+      </w:r>
+    </w:p>
+    <w:p>
+      <w:pPr>
+        <w:rPr>
+          <w:b/>
+          <w:i/>
+        </w:rPr>
+      </w:pPr>
+      <w:r>
+        <w:rPr>
+          <w:b/>
+          <w:i/>
+        </w:rPr>
+        <w:t>Model a given a scenario using description logics.</w:t>
+      </w:r>
+    </w:p>
+    <w:p/>
+    <w:p>
+      <w:pPr>
+        <w:rPr>
+          <w:b/>
+          <w:i/>
+        </w:rPr>
+      </w:pPr>
+      <w:r>
+        <w:rPr>
+          <w:b/>
+          <w:i/>
+        </w:rPr>
+        <w:t>Give the semantics for a given description logic construct.</w:t>
+      </w:r>
+    </w:p>
+    <w:p>
       <w:bookmarkStart w:id="0" w:name="_GoBack"/>
       <w:bookmarkEnd w:id="0"/>
     </w:p>
@@ -61,40 +171,81 @@
           <w:b/>
           <w:i/>
         </w:rPr>
-        <w:t>Model a given a scenario using description logics.</w:t>
-      </w:r>
-    </w:p>
-    <w:p>
-      <w:pPr>
-        <w:rPr>
-          <w:b/>
-          <w:i/>
-        </w:rPr>
-      </w:pPr>
-      <w:r>
-        <w:rPr>
-          <w:b/>
-          <w:i/>
-        </w:rPr>
-        <w:t>Give the semantics for a given description logic construct.</w:t>
-      </w:r>
-    </w:p>
-    <w:p>
-      <w:pPr>
-        <w:rPr>
-          <w:b/>
-          <w:i/>
-        </w:rPr>
-      </w:pPr>
-      <w:r>
-        <w:rPr>
-          <w:b/>
-          <w:i/>
-        </w:rPr>
         <w:t>Describe the difference between open-world assumption and closed-world assumption.</w:t>
       </w:r>
     </w:p>
     <w:p>
+      <w:r>
+        <w:t>Databases: closed world reasoning</w:t>
+      </w:r>
+    </w:p>
+    <w:p>
+      <w:r>
+        <w:t>database instance represents one interpretation</w:t>
+      </w:r>
+    </w:p>
+    <w:p>
+      <w:r>
+        <w:t xml:space="preserve"> absence of info</w:t>
+      </w:r>
+      <w:r>
+        <w:t>rmation interpreted as negative</w:t>
+      </w:r>
+      <w:r>
+        <w:rPr>
+          <w:rFonts w:hint="eastAsia"/>
+        </w:rPr>
+        <w:t xml:space="preserve"> </w:t>
+      </w:r>
+      <w:r>
+        <w:t>information</w:t>
+      </w:r>
+      <w:r>
+        <w:rPr>
+          <w:rFonts w:hint="eastAsia"/>
+        </w:rPr>
+        <w:t>“</w:t>
+      </w:r>
+      <w:r>
+        <w:t>complete information”</w:t>
+      </w:r>
+    </w:p>
+    <w:p>
+      <w:r>
+        <w:t>query evaluation is finite model checking</w:t>
+      </w:r>
+    </w:p>
+    <w:p>
+      <w:r>
+        <w:t>DL: open world reasoning</w:t>
+      </w:r>
+    </w:p>
+    <w:p>
+      <w:r>
+        <w:t>Abox represents many interpretations (its models)</w:t>
+      </w:r>
+    </w:p>
+    <w:p>
+      <w:r>
+        <w:t>absence of information is lack of information</w:t>
+      </w:r>
+      <w:r>
+        <w:rPr>
+          <w:rFonts w:hint="eastAsia"/>
+        </w:rPr>
+        <w:t>“</w:t>
+      </w:r>
+      <w:r>
+        <w:t>incomplete information”</w:t>
+      </w:r>
+    </w:p>
+    <w:p>
+      <w:r>
+        <w:lastRenderedPageBreak/>
+        <w:t>query evaluation is logical reasoning</w:t>
+      </w:r>
+    </w:p>
+    <w:p>
       <w:pPr>
         <w:rPr>
           <w:b/>
@@ -110,6 +261,16 @@
       </w:r>
     </w:p>
     <w:p>
+      <w:r>
+        <w:t>Reduction to subsumption</w:t>
+      </w:r>
+    </w:p>
+    <w:p>
+      <w:r>
+        <w:t>Reduction to unsatisfiability</w:t>
+      </w:r>
+    </w:p>
+    <w:p>
       <w:pPr>
         <w:rPr>
           <w:b/>
@@ -124,53 +285,23 @@
         <w:t>Given 2 concepts, prove that one concept subsumes the other (or not) using a tableau algorithm.</w:t>
       </w:r>
     </w:p>
-    <w:p>
-      <w:pPr>
-        <w:rPr>
-          <w:b/>
-          <w:i/>
-        </w:rPr>
-      </w:pPr>
-      <w:r>
-        <w:rPr>
-          <w:b/>
-          <w:i/>
-        </w:rPr>
-        <w:t xml:space="preserve">Know some reasons for </w:t>
-      </w:r>
-      <w:proofErr w:type="spellStart"/>
-      <w:r>
-        <w:rPr>
-          <w:b/>
-          <w:i/>
-        </w:rPr>
-        <w:t>intractibility</w:t>
-      </w:r>
-      <w:proofErr w:type="spellEnd"/>
-      <w:r>
-        <w:rPr>
-          <w:b/>
-          <w:i/>
-        </w:rPr>
-        <w:t xml:space="preserve">, </w:t>
-      </w:r>
-      <w:proofErr w:type="spellStart"/>
-      <w:r>
-        <w:rPr>
-          <w:b/>
-          <w:i/>
-        </w:rPr>
-        <w:t>undecidability</w:t>
-      </w:r>
-      <w:proofErr w:type="spellEnd"/>
-      <w:r>
-        <w:rPr>
-          <w:b/>
-          <w:i/>
-        </w:rPr>
-        <w:t xml:space="preserve"> of description logics.</w:t>
-      </w:r>
-    </w:p>
+    <w:p/>
+    <w:p>
+      <w:pPr>
+        <w:rPr>
+          <w:b/>
+          <w:i/>
+        </w:rPr>
+      </w:pPr>
+      <w:r>
+        <w:rPr>
+          <w:b/>
+          <w:i/>
+        </w:rPr>
+        <w:t>Know some reasons for intractibility, undecidability of description logics.</w:t>
+      </w:r>
+    </w:p>
+    <w:p/>
     <w:p>
       <w:pPr>
         <w:rPr>
@@ -186,6 +317,7 @@
         <w:t>Know the difference between the variants of OWL.</w:t>
       </w:r>
     </w:p>
+    <w:p/>
     <w:sectPr>
       <w:pgSz w:w="12240" w:h="15840"/>
       <w:pgMar w:top="1440" w:right="1800" w:bottom="1440" w:left="1800" w:header="720" w:footer="720" w:gutter="0"/>
@@ -194,6 +326,56 @@
     </w:sectPr>
   </w:body>
 </w:document>
+</file>
+
+<file path=word/endnotes.xml><?xml version="1.0" encoding="utf-8"?>
+<w:endnotes xmlns:wpc="http://schemas.microsoft.com/office/word/2010/wordprocessingCanvas" xmlns:mc="http://schemas.openxmlformats.org/markup-compatibility/2006" xmlns:o="urn:schemas-microsoft-com:office:office" xmlns:r="http://schemas.openxmlformats.org/officeDocument/2006/relationships" xmlns:m="http://schemas.openxmlformats.org/officeDocument/2006/math" xmlns:v="urn:schemas-microsoft-com:vml" xmlns:wp14="http://schemas.microsoft.com/office/word/2010/wordprocessingDrawing" xmlns:wp="http://schemas.openxmlformats.org/drawingml/2006/wordprocessingDrawing" xmlns:w10="urn:schemas-microsoft-com:office:word" xmlns:w="http://schemas.openxmlformats.org/wordprocessingml/2006/main" xmlns:w14="http://schemas.microsoft.com/office/word/2010/wordml" xmlns:w15="http://schemas.microsoft.com/office/word/2012/wordml" xmlns:wpg="http://schemas.microsoft.com/office/word/2010/wordprocessingGroup" xmlns:wpi="http://schemas.microsoft.com/office/word/2010/wordprocessingInk" xmlns:wne="http://schemas.microsoft.com/office/word/2006/wordml" xmlns:wps="http://schemas.microsoft.com/office/word/2010/wordprocessingShape" mc:Ignorable="w14 w15 wp14">
+  <w:endnote w:type="separator" w:id="-1">
+    <w:p>
+      <w:pPr>
+        <w:spacing w:after="0" w:line="240" w:lineRule="auto"/>
+      </w:pPr>
+      <w:r>
+        <w:separator/>
+      </w:r>
+    </w:p>
+  </w:endnote>
+  <w:endnote w:type="continuationSeparator" w:id="0">
+    <w:p>
+      <w:pPr>
+        <w:spacing w:after="0" w:line="240" w:lineRule="auto"/>
+      </w:pPr>
+      <w:r>
+        <w:continuationSeparator/>
+      </w:r>
+    </w:p>
+  </w:endnote>
+</w:endnotes>
+</file>
+
+<file path=word/footnotes.xml><?xml version="1.0" encoding="utf-8"?>
+<w:footnotes xmlns:wpc="http://schemas.microsoft.com/office/word/2010/wordprocessingCanvas" xmlns:mc="http://schemas.openxmlformats.org/markup-compatibility/2006" xmlns:o="urn:schemas-microsoft-com:office:office" xmlns:r="http://schemas.openxmlformats.org/officeDocument/2006/relationships" xmlns:m="http://schemas.openxmlformats.org/officeDocument/2006/math" xmlns:v="urn:schemas-microsoft-com:vml" xmlns:wp14="http://schemas.microsoft.com/office/word/2010/wordprocessingDrawing" xmlns:wp="http://schemas.openxmlformats.org/drawingml/2006/wordprocessingDrawing" xmlns:w10="urn:schemas-microsoft-com:office:word" xmlns:w="http://schemas.openxmlformats.org/wordprocessingml/2006/main" xmlns:w14="http://schemas.microsoft.com/office/word/2010/wordml" xmlns:w15="http://schemas.microsoft.com/office/word/2012/wordml" xmlns:wpg="http://schemas.microsoft.com/office/word/2010/wordprocessingGroup" xmlns:wpi="http://schemas.microsoft.com/office/word/2010/wordprocessingInk" xmlns:wne="http://schemas.microsoft.com/office/word/2006/wordml" xmlns:wps="http://schemas.microsoft.com/office/word/2010/wordprocessingShape" mc:Ignorable="w14 w15 wp14">
+  <w:footnote w:type="separator" w:id="-1">
+    <w:p>
+      <w:pPr>
+        <w:spacing w:after="0" w:line="240" w:lineRule="auto"/>
+      </w:pPr>
+      <w:r>
+        <w:separator/>
+      </w:r>
+    </w:p>
+  </w:footnote>
+  <w:footnote w:type="continuationSeparator" w:id="0">
+    <w:p>
+      <w:pPr>
+        <w:spacing w:after="0" w:line="240" w:lineRule="auto"/>
+      </w:pPr>
+      <w:r>
+        <w:continuationSeparator/>
+      </w:r>
+    </w:p>
+  </w:footnote>
+</w:footnotes>
 </file>
 
 <file path=word/styles.xml><?xml version="1.0" encoding="utf-8"?>
@@ -652,6 +834,82 @@
       <w:szCs w:val="32"/>
     </w:rPr>
   </w:style>
+  <w:style w:type="paragraph" w:styleId="a4">
+    <w:name w:val="List Paragraph"/>
+    <w:basedOn w:val="a"/>
+    <w:uiPriority w:val="34"/>
+    <w:qFormat/>
+    <w:rsid w:val="00EF0866"/>
+    <w:pPr>
+      <w:ind w:firstLineChars="200" w:firstLine="420"/>
+    </w:pPr>
+  </w:style>
+  <w:style w:type="paragraph" w:styleId="a5">
+    <w:name w:val="header"/>
+    <w:basedOn w:val="a"/>
+    <w:link w:val="Char0"/>
+    <w:uiPriority w:val="99"/>
+    <w:unhideWhenUsed/>
+    <w:rsid w:val="00C25161"/>
+    <w:pPr>
+      <w:pBdr>
+        <w:bottom w:val="single" w:sz="6" w:space="1" w:color="auto"/>
+      </w:pBdr>
+      <w:tabs>
+        <w:tab w:val="center" w:pos="4153"/>
+        <w:tab w:val="right" w:pos="8306"/>
+      </w:tabs>
+      <w:snapToGrid w:val="0"/>
+      <w:spacing w:line="240" w:lineRule="auto"/>
+      <w:jc w:val="center"/>
+    </w:pPr>
+    <w:rPr>
+      <w:sz w:val="18"/>
+      <w:szCs w:val="18"/>
+    </w:rPr>
+  </w:style>
+  <w:style w:type="character" w:customStyle="1" w:styleId="Char0">
+    <w:name w:val="页眉 Char"/>
+    <w:basedOn w:val="a0"/>
+    <w:link w:val="a5"/>
+    <w:uiPriority w:val="99"/>
+    <w:rsid w:val="00C25161"/>
+    <w:rPr>
+      <w:sz w:val="18"/>
+      <w:szCs w:val="18"/>
+    </w:rPr>
+  </w:style>
+  <w:style w:type="paragraph" w:styleId="a6">
+    <w:name w:val="footer"/>
+    <w:basedOn w:val="a"/>
+    <w:link w:val="Char1"/>
+    <w:uiPriority w:val="99"/>
+    <w:unhideWhenUsed/>
+    <w:rsid w:val="00C25161"/>
+    <w:pPr>
+      <w:tabs>
+        <w:tab w:val="center" w:pos="4153"/>
+        <w:tab w:val="right" w:pos="8306"/>
+      </w:tabs>
+      <w:snapToGrid w:val="0"/>
+      <w:spacing w:line="240" w:lineRule="auto"/>
+    </w:pPr>
+    <w:rPr>
+      <w:sz w:val="18"/>
+      <w:szCs w:val="18"/>
+    </w:rPr>
+  </w:style>
+  <w:style w:type="character" w:customStyle="1" w:styleId="Char1">
+    <w:name w:val="页脚 Char"/>
+    <w:basedOn w:val="a0"/>
+    <w:link w:val="a6"/>
+    <w:uiPriority w:val="99"/>
+    <w:rsid w:val="00C25161"/>
+    <w:rPr>
+      <w:sz w:val="18"/>
+      <w:szCs w:val="18"/>
+    </w:rPr>
+  </w:style>
 </w:styles>
 </file>
 

</xml_diff>